<commit_message>
Added Part-1 of Lab assignment
</commit_message>
<xml_diff>
--- a/Lab1/Lab1.docx
+++ b/Lab1/Lab1.docx
@@ -9,7 +9,1267 @@
     </w:p>
     <w:p>
       <w:r>
-        <w:t>Part2:</w:t>
+        <w:t>Part1</w:t>
+      </w:r>
+      <w:r>
+        <w:t>(Group)</w:t>
+      </w:r>
+      <w:bookmarkStart w:id="0" w:name="_GoBack"/>
+      <w:bookmarkEnd w:id="0"/>
+      <w:r>
+        <w:t>:</w:t>
+      </w:r>
+    </w:p>
+    <w:p>
+      <w:pPr>
+        <w:rPr>
+          <w:rFonts w:ascii="Times New Roman" w:hAnsi="Times New Roman" w:cs="Times New Roman"/>
+          <w:b/>
+          <w:noProof/>
+          <w:sz w:val="28"/>
+        </w:rPr>
+      </w:pPr>
+      <w:r>
+        <w:rPr>
+          <w:rFonts w:ascii="Times New Roman" w:hAnsi="Times New Roman" w:cs="Times New Roman"/>
+          <w:b/>
+          <w:noProof/>
+          <w:sz w:val="28"/>
+        </w:rPr>
+        <w:t>Group Members:</w:t>
+      </w:r>
+    </w:p>
+    <w:p>
+      <w:pPr>
+        <w:pStyle w:val="NoSpacing"/>
+        <w:numPr>
+          <w:ilvl w:val="0"/>
+          <w:numId w:val="1"/>
+        </w:numPr>
+        <w:rPr>
+          <w:b/>
+          <w:noProof/>
+          <w:sz w:val="24"/>
+          <w:szCs w:val="24"/>
+        </w:rPr>
+      </w:pPr>
+      <w:r>
+        <w:rPr>
+          <w:b/>
+          <w:noProof/>
+          <w:sz w:val="24"/>
+          <w:szCs w:val="24"/>
+        </w:rPr>
+        <w:t>Deshpande,Aditya</w:t>
+      </w:r>
+    </w:p>
+    <w:p>
+      <w:pPr>
+        <w:pStyle w:val="NoSpacing"/>
+        <w:numPr>
+          <w:ilvl w:val="0"/>
+          <w:numId w:val="1"/>
+        </w:numPr>
+        <w:rPr>
+          <w:b/>
+          <w:noProof/>
+          <w:sz w:val="24"/>
+          <w:szCs w:val="24"/>
+        </w:rPr>
+      </w:pPr>
+      <w:r>
+        <w:rPr>
+          <w:b/>
+          <w:noProof/>
+          <w:sz w:val="24"/>
+          <w:szCs w:val="24"/>
+        </w:rPr>
+        <w:t>Meka,Tej Kiran</w:t>
+      </w:r>
+    </w:p>
+    <w:p>
+      <w:pPr>
+        <w:pStyle w:val="NoSpacing"/>
+        <w:numPr>
+          <w:ilvl w:val="0"/>
+          <w:numId w:val="1"/>
+        </w:numPr>
+        <w:rPr>
+          <w:b/>
+          <w:noProof/>
+          <w:sz w:val="24"/>
+          <w:szCs w:val="24"/>
+        </w:rPr>
+      </w:pPr>
+      <w:r>
+        <w:rPr>
+          <w:b/>
+          <w:noProof/>
+          <w:sz w:val="24"/>
+          <w:szCs w:val="24"/>
+        </w:rPr>
+        <w:t>Jagadish Rao</w:t>
+      </w:r>
+    </w:p>
+    <w:p>
+      <w:pPr>
+        <w:pStyle w:val="NoSpacing"/>
+        <w:numPr>
+          <w:ilvl w:val="0"/>
+          <w:numId w:val="1"/>
+        </w:numPr>
+        <w:rPr>
+          <w:b/>
+          <w:noProof/>
+          <w:sz w:val="24"/>
+          <w:szCs w:val="24"/>
+        </w:rPr>
+      </w:pPr>
+      <w:r>
+        <w:rPr>
+          <w:b/>
+          <w:noProof/>
+          <w:sz w:val="24"/>
+          <w:szCs w:val="24"/>
+        </w:rPr>
+        <w:t>Mahesh Vemula</w:t>
+      </w:r>
+    </w:p>
+    <w:p>
+      <w:pPr>
+        <w:rPr>
+          <w:rFonts w:ascii="Times New Roman" w:hAnsi="Times New Roman" w:cs="Times New Roman"/>
+          <w:noProof/>
+          <w:sz w:val="28"/>
+        </w:rPr>
+      </w:pPr>
+    </w:p>
+    <w:p>
+      <w:pPr>
+        <w:rPr>
+          <w:rFonts w:ascii="Times New Roman" w:hAnsi="Times New Roman" w:cs="Times New Roman"/>
+          <w:noProof/>
+          <w:sz w:val="28"/>
+        </w:rPr>
+      </w:pPr>
+      <w:r>
+        <w:rPr>
+          <w:rFonts w:ascii="Times New Roman" w:hAnsi="Times New Roman" w:cs="Times New Roman"/>
+          <w:noProof/>
+          <w:sz w:val="28"/>
+        </w:rPr>
+        <w:t xml:space="preserve">Task1: Android application using TI sensor tag. </w:t>
+      </w:r>
+    </w:p>
+    <w:p>
+      <w:pPr>
+        <w:rPr>
+          <w:rFonts w:ascii="Times New Roman" w:hAnsi="Times New Roman" w:cs="Times New Roman"/>
+          <w:noProof/>
+          <w:sz w:val="28"/>
+        </w:rPr>
+      </w:pPr>
+      <w:r>
+        <w:rPr>
+          <w:rFonts w:ascii="Times New Roman" w:hAnsi="Times New Roman" w:cs="Times New Roman"/>
+          <w:noProof/>
+          <w:sz w:val="28"/>
+        </w:rPr>
+        <w:t xml:space="preserve">Step 1: Exatract the application from download file.  </w:t>
+      </w:r>
+    </w:p>
+    <w:p>
+      <w:pPr>
+        <w:rPr>
+          <w:rFonts w:ascii="Times New Roman" w:hAnsi="Times New Roman" w:cs="Times New Roman"/>
+          <w:noProof/>
+          <w:sz w:val="28"/>
+        </w:rPr>
+      </w:pPr>
+      <w:r>
+        <w:rPr>
+          <w:rFonts w:ascii="Times New Roman" w:hAnsi="Times New Roman" w:cs="Times New Roman"/>
+          <w:noProof/>
+          <w:sz w:val="28"/>
+        </w:rPr>
+        <w:t>Step 2: Run the application on the device after enbling debugging mode.</w:t>
+      </w:r>
+    </w:p>
+    <w:p>
+      <w:pPr>
+        <w:rPr>
+          <w:rFonts w:ascii="Times New Roman" w:hAnsi="Times New Roman" w:cs="Times New Roman"/>
+          <w:noProof/>
+          <w:sz w:val="28"/>
+        </w:rPr>
+      </w:pPr>
+      <w:r>
+        <w:rPr>
+          <w:rFonts w:ascii="Times New Roman" w:hAnsi="Times New Roman" w:cs="Times New Roman"/>
+          <w:noProof/>
+          <w:sz w:val="28"/>
+        </w:rPr>
+        <w:t>Step 3: Observe the output and take the screen shots of result.</w:t>
+      </w:r>
+    </w:p>
+    <w:p>
+      <w:pPr>
+        <w:rPr>
+          <w:rFonts w:ascii="Times New Roman" w:hAnsi="Times New Roman" w:cs="Times New Roman"/>
+          <w:noProof/>
+          <w:sz w:val="28"/>
+        </w:rPr>
+      </w:pPr>
+    </w:p>
+    <w:p>
+      <w:pPr>
+        <w:rPr>
+          <w:rFonts w:ascii="Times New Roman" w:hAnsi="Times New Roman" w:cs="Times New Roman"/>
+          <w:noProof/>
+          <w:sz w:val="28"/>
+        </w:rPr>
+      </w:pPr>
+      <w:r>
+        <w:rPr>
+          <w:rFonts w:ascii="Times New Roman" w:hAnsi="Times New Roman" w:cs="Times New Roman"/>
+          <w:noProof/>
+          <w:sz w:val="28"/>
+        </w:rPr>
+        <w:t>First screen of the applciation</w:t>
+      </w:r>
+    </w:p>
+    <w:p>
+      <w:pPr>
+        <w:rPr>
+          <w:rFonts w:ascii="Times New Roman" w:hAnsi="Times New Roman" w:cs="Times New Roman"/>
+          <w:noProof/>
+          <w:sz w:val="28"/>
+        </w:rPr>
+      </w:pPr>
+      <w:r>
+        <w:rPr>
+          <w:rFonts w:ascii="Times New Roman" w:hAnsi="Times New Roman" w:cs="Times New Roman"/>
+          <w:noProof/>
+          <w:sz w:val="28"/>
+        </w:rPr>
+        <w:drawing>
+          <wp:inline distT="0" distB="0" distL="0" distR="0" wp14:anchorId="64AD29E8" wp14:editId="622D9793">
+            <wp:extent cx="5943600" cy="3341643"/>
+            <wp:effectExtent l="19050" t="0" r="0" b="0"/>
+            <wp:docPr id="2" name="Picture 1"/>
+            <wp:cNvGraphicFramePr>
+              <a:graphicFrameLocks xmlns:a="http://schemas.openxmlformats.org/drawingml/2006/main" noChangeAspect="1"/>
+            </wp:cNvGraphicFramePr>
+            <a:graphic xmlns:a="http://schemas.openxmlformats.org/drawingml/2006/main">
+              <a:graphicData uri="http://schemas.openxmlformats.org/drawingml/2006/picture">
+                <pic:pic xmlns:pic="http://schemas.openxmlformats.org/drawingml/2006/picture">
+                  <pic:nvPicPr>
+                    <pic:cNvPr id="0" name="Picture 1"/>
+                    <pic:cNvPicPr>
+                      <a:picLocks noChangeAspect="1" noChangeArrowheads="1"/>
+                    </pic:cNvPicPr>
+                  </pic:nvPicPr>
+                  <pic:blipFill>
+                    <a:blip r:embed="rId5" cstate="print"/>
+                    <a:srcRect/>
+                    <a:stretch>
+                      <a:fillRect/>
+                    </a:stretch>
+                  </pic:blipFill>
+                  <pic:spPr bwMode="auto">
+                    <a:xfrm>
+                      <a:off x="0" y="0"/>
+                      <a:ext cx="5943600" cy="3341643"/>
+                    </a:xfrm>
+                    <a:prstGeom prst="rect">
+                      <a:avLst/>
+                    </a:prstGeom>
+                    <a:noFill/>
+                    <a:ln w="9525">
+                      <a:noFill/>
+                      <a:miter lim="800000"/>
+                      <a:headEnd/>
+                      <a:tailEnd/>
+                    </a:ln>
+                  </pic:spPr>
+                </pic:pic>
+              </a:graphicData>
+            </a:graphic>
+          </wp:inline>
+        </w:drawing>
+      </w:r>
+    </w:p>
+    <w:p>
+      <w:pPr>
+        <w:rPr>
+          <w:rFonts w:ascii="Times New Roman" w:hAnsi="Times New Roman" w:cs="Times New Roman"/>
+          <w:noProof/>
+          <w:sz w:val="28"/>
+        </w:rPr>
+      </w:pPr>
+    </w:p>
+    <w:p>
+      <w:pPr>
+        <w:rPr>
+          <w:rFonts w:ascii="Times New Roman" w:hAnsi="Times New Roman" w:cs="Times New Roman"/>
+          <w:noProof/>
+          <w:sz w:val="28"/>
+        </w:rPr>
+      </w:pPr>
+      <w:r>
+        <w:rPr>
+          <w:rFonts w:ascii="Times New Roman" w:hAnsi="Times New Roman" w:cs="Times New Roman"/>
+          <w:noProof/>
+          <w:sz w:val="28"/>
+        </w:rPr>
+        <w:lastRenderedPageBreak/>
+        <w:drawing>
+          <wp:inline distT="0" distB="0" distL="0" distR="0" wp14:anchorId="0A1CCAA2" wp14:editId="0D964F5E">
+            <wp:extent cx="5943600" cy="3341643"/>
+            <wp:effectExtent l="19050" t="0" r="0" b="0"/>
+            <wp:docPr id="8" name="Picture 4"/>
+            <wp:cNvGraphicFramePr>
+              <a:graphicFrameLocks xmlns:a="http://schemas.openxmlformats.org/drawingml/2006/main" noChangeAspect="1"/>
+            </wp:cNvGraphicFramePr>
+            <a:graphic xmlns:a="http://schemas.openxmlformats.org/drawingml/2006/main">
+              <a:graphicData uri="http://schemas.openxmlformats.org/drawingml/2006/picture">
+                <pic:pic xmlns:pic="http://schemas.openxmlformats.org/drawingml/2006/picture">
+                  <pic:nvPicPr>
+                    <pic:cNvPr id="0" name="Picture 4"/>
+                    <pic:cNvPicPr>
+                      <a:picLocks noChangeAspect="1" noChangeArrowheads="1"/>
+                    </pic:cNvPicPr>
+                  </pic:nvPicPr>
+                  <pic:blipFill>
+                    <a:blip r:embed="rId6" cstate="print"/>
+                    <a:srcRect/>
+                    <a:stretch>
+                      <a:fillRect/>
+                    </a:stretch>
+                  </pic:blipFill>
+                  <pic:spPr bwMode="auto">
+                    <a:xfrm>
+                      <a:off x="0" y="0"/>
+                      <a:ext cx="5943600" cy="3341643"/>
+                    </a:xfrm>
+                    <a:prstGeom prst="rect">
+                      <a:avLst/>
+                    </a:prstGeom>
+                    <a:noFill/>
+                    <a:ln w="9525">
+                      <a:noFill/>
+                      <a:miter lim="800000"/>
+                      <a:headEnd/>
+                      <a:tailEnd/>
+                    </a:ln>
+                  </pic:spPr>
+                </pic:pic>
+              </a:graphicData>
+            </a:graphic>
+          </wp:inline>
+        </w:drawing>
+      </w:r>
+    </w:p>
+    <w:p>
+      <w:pPr>
+        <w:rPr>
+          <w:rFonts w:ascii="Times New Roman" w:hAnsi="Times New Roman" w:cs="Times New Roman"/>
+          <w:noProof/>
+          <w:sz w:val="28"/>
+        </w:rPr>
+      </w:pPr>
+    </w:p>
+    <w:p>
+      <w:pPr>
+        <w:rPr>
+          <w:rFonts w:ascii="Times New Roman" w:hAnsi="Times New Roman" w:cs="Times New Roman"/>
+          <w:noProof/>
+          <w:sz w:val="28"/>
+        </w:rPr>
+      </w:pPr>
+    </w:p>
+    <w:p>
+      <w:pPr>
+        <w:rPr>
+          <w:rFonts w:ascii="Times New Roman" w:hAnsi="Times New Roman" w:cs="Times New Roman"/>
+          <w:noProof/>
+          <w:sz w:val="28"/>
+        </w:rPr>
+      </w:pPr>
+      <w:r>
+        <w:rPr>
+          <w:rFonts w:ascii="Times New Roman" w:hAnsi="Times New Roman" w:cs="Times New Roman"/>
+          <w:noProof/>
+          <w:sz w:val="28"/>
+        </w:rPr>
+        <w:t>Task 2: Mobile sensor with Android sensor app</w:t>
+      </w:r>
+    </w:p>
+    <w:p>
+      <w:pPr>
+        <w:rPr>
+          <w:rFonts w:ascii="Times New Roman" w:hAnsi="Times New Roman" w:cs="Times New Roman"/>
+          <w:noProof/>
+          <w:sz w:val="28"/>
+        </w:rPr>
+      </w:pPr>
+      <w:r>
+        <w:rPr>
+          <w:rFonts w:ascii="Times New Roman" w:hAnsi="Times New Roman" w:cs="Times New Roman"/>
+          <w:noProof/>
+          <w:sz w:val="28"/>
+        </w:rPr>
+        <w:t xml:space="preserve">Step 1: Exatract and modify the application from blackboard. </w:t>
+      </w:r>
+    </w:p>
+    <w:p>
+      <w:pPr>
+        <w:rPr>
+          <w:rFonts w:ascii="Times New Roman" w:hAnsi="Times New Roman" w:cs="Times New Roman"/>
+          <w:noProof/>
+          <w:sz w:val="28"/>
+        </w:rPr>
+      </w:pPr>
+      <w:r>
+        <w:rPr>
+          <w:rFonts w:ascii="Times New Roman" w:hAnsi="Times New Roman" w:cs="Times New Roman"/>
+          <w:noProof/>
+          <w:sz w:val="28"/>
+        </w:rPr>
+        <w:t>Step 2: Run the application on the device after enbling debugging mode.</w:t>
+      </w:r>
+    </w:p>
+    <w:p>
+      <w:pPr>
+        <w:rPr>
+          <w:rFonts w:ascii="Times New Roman" w:hAnsi="Times New Roman" w:cs="Times New Roman"/>
+          <w:noProof/>
+          <w:sz w:val="28"/>
+        </w:rPr>
+      </w:pPr>
+      <w:r>
+        <w:rPr>
+          <w:rFonts w:ascii="Times New Roman" w:hAnsi="Times New Roman" w:cs="Times New Roman"/>
+          <w:noProof/>
+          <w:sz w:val="28"/>
+        </w:rPr>
+        <w:t>Step 3: Observe the output and take the screen shots of result.</w:t>
+      </w:r>
+    </w:p>
+    <w:p>
+      <w:pPr>
+        <w:rPr>
+          <w:rFonts w:ascii="Times New Roman" w:hAnsi="Times New Roman" w:cs="Times New Roman"/>
+          <w:noProof/>
+          <w:sz w:val="28"/>
+        </w:rPr>
+      </w:pPr>
+      <w:r>
+        <w:rPr>
+          <w:noProof/>
+        </w:rPr>
+        <w:lastRenderedPageBreak/>
+        <w:drawing>
+          <wp:inline distT="0" distB="0" distL="0" distR="0" wp14:anchorId="5A6F8A8F" wp14:editId="04237FBF">
+            <wp:extent cx="3286010" cy="4109292"/>
+            <wp:effectExtent l="19050" t="0" r="0" b="0"/>
+            <wp:docPr id="3" name="Picture 0" descr="Screenshot_2014-06-15-20-58-44.png"/>
+            <wp:cNvGraphicFramePr>
+              <a:graphicFrameLocks xmlns:a="http://schemas.openxmlformats.org/drawingml/2006/main" noChangeAspect="1"/>
+            </wp:cNvGraphicFramePr>
+            <a:graphic xmlns:a="http://schemas.openxmlformats.org/drawingml/2006/main">
+              <a:graphicData uri="http://schemas.openxmlformats.org/drawingml/2006/picture">
+                <pic:pic xmlns:pic="http://schemas.openxmlformats.org/drawingml/2006/picture">
+                  <pic:nvPicPr>
+                    <pic:cNvPr id="0" name="Screenshot_2014-06-15-20-58-44.png"/>
+                    <pic:cNvPicPr/>
+                  </pic:nvPicPr>
+                  <pic:blipFill>
+                    <a:blip r:embed="rId7" cstate="print"/>
+                    <a:stretch>
+                      <a:fillRect/>
+                    </a:stretch>
+                  </pic:blipFill>
+                  <pic:spPr>
+                    <a:xfrm>
+                      <a:off x="0" y="0"/>
+                      <a:ext cx="3286010" cy="4109292"/>
+                    </a:xfrm>
+                    <a:prstGeom prst="rect">
+                      <a:avLst/>
+                    </a:prstGeom>
+                  </pic:spPr>
+                </pic:pic>
+              </a:graphicData>
+            </a:graphic>
+          </wp:inline>
+        </w:drawing>
+      </w:r>
+    </w:p>
+    <w:p>
+      <w:pPr>
+        <w:rPr>
+          <w:rFonts w:ascii="Times New Roman" w:hAnsi="Times New Roman" w:cs="Times New Roman"/>
+          <w:noProof/>
+          <w:sz w:val="28"/>
+        </w:rPr>
+      </w:pPr>
+      <w:r>
+        <w:rPr>
+          <w:rFonts w:ascii="Times New Roman" w:hAnsi="Times New Roman" w:cs="Times New Roman"/>
+          <w:noProof/>
+          <w:sz w:val="28"/>
+        </w:rPr>
+        <w:t xml:space="preserve">First screen of the application                 </w:t>
+      </w:r>
+    </w:p>
+    <w:p>
+      <w:pPr>
+        <w:rPr>
+          <w:rFonts w:ascii="Times New Roman" w:hAnsi="Times New Roman" w:cs="Times New Roman"/>
+          <w:noProof/>
+          <w:sz w:val="28"/>
+        </w:rPr>
+      </w:pPr>
+      <w:r>
+        <w:rPr>
+          <w:noProof/>
+        </w:rPr>
+        <w:lastRenderedPageBreak/>
+        <w:drawing>
+          <wp:inline distT="0" distB="0" distL="0" distR="0" wp14:anchorId="60E87629" wp14:editId="5109F070">
+            <wp:extent cx="3495331" cy="4406747"/>
+            <wp:effectExtent l="19050" t="0" r="0" b="0"/>
+            <wp:docPr id="5" name="Picture 1" descr="Screenshot_2014-06-15-20-58-53.png"/>
+            <wp:cNvGraphicFramePr>
+              <a:graphicFrameLocks xmlns:a="http://schemas.openxmlformats.org/drawingml/2006/main" noChangeAspect="1"/>
+            </wp:cNvGraphicFramePr>
+            <a:graphic xmlns:a="http://schemas.openxmlformats.org/drawingml/2006/main">
+              <a:graphicData uri="http://schemas.openxmlformats.org/drawingml/2006/picture">
+                <pic:pic xmlns:pic="http://schemas.openxmlformats.org/drawingml/2006/picture">
+                  <pic:nvPicPr>
+                    <pic:cNvPr id="0" name="Screenshot_2014-06-15-20-58-53.png"/>
+                    <pic:cNvPicPr/>
+                  </pic:nvPicPr>
+                  <pic:blipFill>
+                    <a:blip r:embed="rId8" cstate="print"/>
+                    <a:stretch>
+                      <a:fillRect/>
+                    </a:stretch>
+                  </pic:blipFill>
+                  <pic:spPr>
+                    <a:xfrm>
+                      <a:off x="0" y="0"/>
+                      <a:ext cx="3495331" cy="4406747"/>
+                    </a:xfrm>
+                    <a:prstGeom prst="rect">
+                      <a:avLst/>
+                    </a:prstGeom>
+                  </pic:spPr>
+                </pic:pic>
+              </a:graphicData>
+            </a:graphic>
+          </wp:inline>
+        </w:drawing>
+      </w:r>
+    </w:p>
+    <w:p>
+      <w:pPr>
+        <w:rPr>
+          <w:rFonts w:ascii="Times New Roman" w:hAnsi="Times New Roman" w:cs="Times New Roman"/>
+          <w:noProof/>
+          <w:sz w:val="28"/>
+        </w:rPr>
+      </w:pPr>
+      <w:r>
+        <w:rPr>
+          <w:rFonts w:ascii="Times New Roman" w:hAnsi="Times New Roman" w:cs="Times New Roman"/>
+          <w:noProof/>
+          <w:sz w:val="28"/>
+        </w:rPr>
+        <w:t>When we shake the device the sensor detects and gives sensor ouput. By detecting output we change the colour of the device.</w:t>
+      </w:r>
+    </w:p>
+    <w:p>
+      <w:pPr>
+        <w:rPr>
+          <w:rFonts w:ascii="Times New Roman" w:hAnsi="Times New Roman" w:cs="Times New Roman"/>
+          <w:noProof/>
+          <w:sz w:val="28"/>
+        </w:rPr>
+      </w:pPr>
+      <w:r>
+        <w:rPr>
+          <w:noProof/>
+        </w:rPr>
+        <w:lastRenderedPageBreak/>
+        <w:drawing>
+          <wp:inline distT="0" distB="0" distL="0" distR="0" wp14:anchorId="0559E7F6" wp14:editId="652471BA">
+            <wp:extent cx="3528381" cy="4792337"/>
+            <wp:effectExtent l="19050" t="0" r="0" b="0"/>
+            <wp:docPr id="6" name="Picture 2" descr="Screenshot_2014-06-15-20-59-05.png"/>
+            <wp:cNvGraphicFramePr>
+              <a:graphicFrameLocks xmlns:a="http://schemas.openxmlformats.org/drawingml/2006/main" noChangeAspect="1"/>
+            </wp:cNvGraphicFramePr>
+            <a:graphic xmlns:a="http://schemas.openxmlformats.org/drawingml/2006/main">
+              <a:graphicData uri="http://schemas.openxmlformats.org/drawingml/2006/picture">
+                <pic:pic xmlns:pic="http://schemas.openxmlformats.org/drawingml/2006/picture">
+                  <pic:nvPicPr>
+                    <pic:cNvPr id="0" name="Screenshot_2014-06-15-20-59-05.png"/>
+                    <pic:cNvPicPr/>
+                  </pic:nvPicPr>
+                  <pic:blipFill>
+                    <a:blip r:embed="rId9" cstate="print"/>
+                    <a:stretch>
+                      <a:fillRect/>
+                    </a:stretch>
+                  </pic:blipFill>
+                  <pic:spPr>
+                    <a:xfrm>
+                      <a:off x="0" y="0"/>
+                      <a:ext cx="3528381" cy="4792337"/>
+                    </a:xfrm>
+                    <a:prstGeom prst="rect">
+                      <a:avLst/>
+                    </a:prstGeom>
+                  </pic:spPr>
+                </pic:pic>
+              </a:graphicData>
+            </a:graphic>
+          </wp:inline>
+        </w:drawing>
+      </w:r>
+    </w:p>
+    <w:p>
+      <w:pPr>
+        <w:rPr>
+          <w:rFonts w:ascii="Times New Roman" w:hAnsi="Times New Roman" w:cs="Times New Roman"/>
+          <w:noProof/>
+          <w:sz w:val="28"/>
+        </w:rPr>
+      </w:pPr>
+      <w:r>
+        <w:rPr>
+          <w:rFonts w:ascii="Times New Roman" w:hAnsi="Times New Roman" w:cs="Times New Roman"/>
+          <w:noProof/>
+          <w:sz w:val="28"/>
+        </w:rPr>
+        <w:t>Again when we shake the device the sensor detects and gives sensor ouput. By detecting output we change the colour of the device.</w:t>
+      </w:r>
+    </w:p>
+    <w:p>
+      <w:pPr>
+        <w:rPr>
+          <w:rFonts w:ascii="Times New Roman" w:hAnsi="Times New Roman" w:cs="Times New Roman"/>
+          <w:noProof/>
+          <w:sz w:val="28"/>
+        </w:rPr>
+      </w:pPr>
+    </w:p>
+    <w:p>
+      <w:pPr>
+        <w:rPr>
+          <w:noProof/>
+        </w:rPr>
+      </w:pPr>
+    </w:p>
+    <w:p>
+      <w:pPr>
+        <w:rPr>
+          <w:noProof/>
+        </w:rPr>
+      </w:pPr>
+    </w:p>
+    <w:p>
+      <w:pPr>
+        <w:rPr>
+          <w:noProof/>
+        </w:rPr>
+      </w:pPr>
+    </w:p>
+    <w:p>
+      <w:pPr>
+        <w:rPr>
+          <w:noProof/>
+        </w:rPr>
+      </w:pPr>
+    </w:p>
+    <w:p>
+      <w:pPr>
+        <w:rPr>
+          <w:noProof/>
+        </w:rPr>
+      </w:pPr>
+    </w:p>
+    <w:p>
+      <w:pPr>
+        <w:rPr>
+          <w:noProof/>
+        </w:rPr>
+      </w:pPr>
+    </w:p>
+    <w:p>
+      <w:pPr>
+        <w:rPr>
+          <w:noProof/>
+        </w:rPr>
+      </w:pPr>
+    </w:p>
+    <w:p>
+      <w:pPr>
+        <w:rPr>
+          <w:noProof/>
+        </w:rPr>
+      </w:pPr>
+    </w:p>
+    <w:p>
+      <w:pPr>
+        <w:rPr>
+          <w:rFonts w:ascii="Times New Roman" w:hAnsi="Times New Roman" w:cs="Times New Roman"/>
+          <w:noProof/>
+          <w:sz w:val="28"/>
+        </w:rPr>
+      </w:pPr>
+      <w:r>
+        <w:rPr>
+          <w:rFonts w:ascii="Times New Roman" w:hAnsi="Times New Roman" w:cs="Times New Roman"/>
+          <w:noProof/>
+          <w:sz w:val="28"/>
+        </w:rPr>
+        <w:lastRenderedPageBreak/>
+        <w:t xml:space="preserve">Task3: Geosensing android application </w:t>
+      </w:r>
+    </w:p>
+    <w:p>
+      <w:pPr>
+        <w:rPr>
+          <w:rFonts w:ascii="Times New Roman" w:hAnsi="Times New Roman" w:cs="Times New Roman"/>
+          <w:noProof/>
+          <w:sz w:val="28"/>
+        </w:rPr>
+      </w:pPr>
+      <w:r>
+        <w:rPr>
+          <w:rFonts w:ascii="Times New Roman" w:hAnsi="Times New Roman" w:cs="Times New Roman"/>
+          <w:noProof/>
+          <w:sz w:val="28"/>
+        </w:rPr>
+        <w:t xml:space="preserve">Step 1: Exatract and modify the application and add libraries. </w:t>
+      </w:r>
+    </w:p>
+    <w:p>
+      <w:pPr>
+        <w:rPr>
+          <w:rFonts w:ascii="Times New Roman" w:hAnsi="Times New Roman" w:cs="Times New Roman"/>
+          <w:noProof/>
+          <w:sz w:val="28"/>
+        </w:rPr>
+      </w:pPr>
+      <w:r>
+        <w:rPr>
+          <w:rFonts w:ascii="Times New Roman" w:hAnsi="Times New Roman" w:cs="Times New Roman"/>
+          <w:noProof/>
+          <w:sz w:val="28"/>
+        </w:rPr>
+        <w:t>Step 2: Run the application on the device after enbling debugging mode.</w:t>
+      </w:r>
+    </w:p>
+    <w:p>
+      <w:pPr>
+        <w:rPr>
+          <w:rFonts w:ascii="Times New Roman" w:hAnsi="Times New Roman" w:cs="Times New Roman"/>
+          <w:noProof/>
+          <w:sz w:val="28"/>
+        </w:rPr>
+      </w:pPr>
+      <w:r>
+        <w:rPr>
+          <w:rFonts w:ascii="Times New Roman" w:hAnsi="Times New Roman" w:cs="Times New Roman"/>
+          <w:noProof/>
+          <w:sz w:val="28"/>
+        </w:rPr>
+        <w:t>Step 3: Observe the output and take the screen shots of result.</w:t>
+      </w:r>
+    </w:p>
+    <w:p>
+      <w:pPr>
+        <w:rPr>
+          <w:noProof/>
+        </w:rPr>
+      </w:pPr>
+      <w:r>
+        <w:rPr>
+          <w:rFonts w:ascii="Times New Roman" w:hAnsi="Times New Roman" w:cs="Times New Roman"/>
+          <w:noProof/>
+          <w:sz w:val="28"/>
+        </w:rPr>
+        <w:t>First screen detecting the geo loacation and Displaying address using google API service call with geo location coordinates.</w:t>
+      </w:r>
+      <w:r>
+        <w:rPr>
+          <w:noProof/>
+        </w:rPr>
+        <w:drawing>
+          <wp:inline distT="0" distB="0" distL="0" distR="0" wp14:anchorId="422BD09A" wp14:editId="25EE6A3B">
+            <wp:extent cx="4038600" cy="5753100"/>
+            <wp:effectExtent l="0" t="0" r="0" b="0"/>
+            <wp:docPr id="9" name="Picture 9"/>
+            <wp:cNvGraphicFramePr>
+              <a:graphicFrameLocks xmlns:a="http://schemas.openxmlformats.org/drawingml/2006/main" noChangeAspect="1"/>
+            </wp:cNvGraphicFramePr>
+            <a:graphic xmlns:a="http://schemas.openxmlformats.org/drawingml/2006/main">
+              <a:graphicData uri="http://schemas.openxmlformats.org/drawingml/2006/picture">
+                <pic:pic xmlns:pic="http://schemas.openxmlformats.org/drawingml/2006/picture">
+                  <pic:nvPicPr>
+                    <pic:cNvPr id="0" name="Picture 2"/>
+                    <pic:cNvPicPr>
+                      <a:picLocks noChangeAspect="1" noChangeArrowheads="1"/>
+                    </pic:cNvPicPr>
+                  </pic:nvPicPr>
+                  <pic:blipFill>
+                    <a:blip r:embed="rId10" cstate="print"/>
+                    <a:srcRect/>
+                    <a:stretch>
+                      <a:fillRect/>
+                    </a:stretch>
+                  </pic:blipFill>
+                  <pic:spPr bwMode="auto">
+                    <a:xfrm>
+                      <a:off x="0" y="0"/>
+                      <a:ext cx="4038600" cy="5753100"/>
+                    </a:xfrm>
+                    <a:prstGeom prst="rect">
+                      <a:avLst/>
+                    </a:prstGeom>
+                    <a:noFill/>
+                    <a:ln w="9525">
+                      <a:noFill/>
+                      <a:miter lim="800000"/>
+                      <a:headEnd/>
+                      <a:tailEnd/>
+                    </a:ln>
+                  </pic:spPr>
+                </pic:pic>
+              </a:graphicData>
+            </a:graphic>
+          </wp:inline>
+        </w:drawing>
+      </w:r>
+    </w:p>
+    <w:p>
+      <w:pPr>
+        <w:rPr>
+          <w:rFonts w:ascii="Times New Roman" w:hAnsi="Times New Roman" w:cs="Times New Roman"/>
+          <w:noProof/>
+          <w:sz w:val="28"/>
+        </w:rPr>
+      </w:pPr>
+    </w:p>
+    <w:p>
+      <w:pPr>
+        <w:rPr>
+          <w:rFonts w:ascii="Times New Roman" w:hAnsi="Times New Roman" w:cs="Times New Roman"/>
+          <w:noProof/>
+          <w:sz w:val="28"/>
+        </w:rPr>
+      </w:pPr>
+    </w:p>
+    <w:p>
+      <w:pPr>
+        <w:rPr>
+          <w:rFonts w:ascii="Times New Roman" w:hAnsi="Times New Roman" w:cs="Times New Roman"/>
+          <w:noProof/>
+          <w:sz w:val="28"/>
+        </w:rPr>
+      </w:pPr>
+      <w:r>
+        <w:rPr>
+          <w:rFonts w:ascii="Times New Roman" w:hAnsi="Times New Roman" w:cs="Times New Roman"/>
+          <w:noProof/>
+          <w:sz w:val="28"/>
+        </w:rPr>
+        <w:lastRenderedPageBreak/>
+        <w:t>Task4: Wiigee app with Android smartphone</w:t>
+      </w:r>
+    </w:p>
+    <w:p>
+      <w:pPr>
+        <w:rPr>
+          <w:rFonts w:ascii="Times New Roman" w:hAnsi="Times New Roman" w:cs="Times New Roman"/>
+          <w:noProof/>
+          <w:sz w:val="28"/>
+        </w:rPr>
+      </w:pPr>
+      <w:r>
+        <w:rPr>
+          <w:rFonts w:ascii="Times New Roman" w:hAnsi="Times New Roman" w:cs="Times New Roman"/>
+          <w:noProof/>
+          <w:sz w:val="28"/>
+        </w:rPr>
+        <w:t>Step 1: Exatract and modify the application. Modify build path.</w:t>
+      </w:r>
+    </w:p>
+    <w:p>
+      <w:pPr>
+        <w:rPr>
+          <w:rFonts w:ascii="Times New Roman" w:hAnsi="Times New Roman" w:cs="Times New Roman"/>
+          <w:noProof/>
+          <w:sz w:val="28"/>
+        </w:rPr>
+      </w:pPr>
+      <w:r>
+        <w:rPr>
+          <w:rFonts w:ascii="Times New Roman" w:hAnsi="Times New Roman" w:cs="Times New Roman"/>
+          <w:noProof/>
+          <w:sz w:val="28"/>
+        </w:rPr>
+        <w:t>Step 2: Run the application on the device after enbling debugging mode.</w:t>
+      </w:r>
+    </w:p>
+    <w:p>
+      <w:pPr>
+        <w:rPr>
+          <w:rFonts w:ascii="Times New Roman" w:hAnsi="Times New Roman" w:cs="Times New Roman"/>
+          <w:noProof/>
+          <w:sz w:val="28"/>
+        </w:rPr>
+      </w:pPr>
+      <w:r>
+        <w:rPr>
+          <w:rFonts w:ascii="Times New Roman" w:hAnsi="Times New Roman" w:cs="Times New Roman"/>
+          <w:noProof/>
+          <w:sz w:val="28"/>
+        </w:rPr>
+        <w:t>Step 3: Observe the output and take the screen shots of result.</w:t>
+      </w:r>
+    </w:p>
+    <w:p>
+      <w:pPr>
+        <w:rPr>
+          <w:rFonts w:ascii="Times New Roman" w:hAnsi="Times New Roman" w:cs="Times New Roman"/>
+          <w:noProof/>
+          <w:sz w:val="28"/>
+        </w:rPr>
+      </w:pPr>
+    </w:p>
+    <w:p>
+      <w:pPr>
+        <w:rPr>
+          <w:rFonts w:ascii="Times New Roman" w:hAnsi="Times New Roman" w:cs="Times New Roman"/>
+          <w:noProof/>
+          <w:sz w:val="28"/>
+        </w:rPr>
+      </w:pPr>
+      <w:r>
+        <w:rPr>
+          <w:noProof/>
+        </w:rPr>
+        <w:drawing>
+          <wp:inline distT="0" distB="0" distL="0" distR="0" wp14:anchorId="466E1B72" wp14:editId="091FBF3B">
+            <wp:extent cx="3550415" cy="4770304"/>
+            <wp:effectExtent l="19050" t="0" r="0" b="0"/>
+            <wp:docPr id="11" name="Picture 3" descr="Screenshot_2014-06-16-18-44-05.png"/>
+            <wp:cNvGraphicFramePr>
+              <a:graphicFrameLocks xmlns:a="http://schemas.openxmlformats.org/drawingml/2006/main" noChangeAspect="1"/>
+            </wp:cNvGraphicFramePr>
+            <a:graphic xmlns:a="http://schemas.openxmlformats.org/drawingml/2006/main">
+              <a:graphicData uri="http://schemas.openxmlformats.org/drawingml/2006/picture">
+                <pic:pic xmlns:pic="http://schemas.openxmlformats.org/drawingml/2006/picture">
+                  <pic:nvPicPr>
+                    <pic:cNvPr id="0" name="Screenshot_2014-06-16-18-44-05.png"/>
+                    <pic:cNvPicPr/>
+                  </pic:nvPicPr>
+                  <pic:blipFill>
+                    <a:blip r:embed="rId11" cstate="print"/>
+                    <a:stretch>
+                      <a:fillRect/>
+                    </a:stretch>
+                  </pic:blipFill>
+                  <pic:spPr>
+                    <a:xfrm>
+                      <a:off x="0" y="0"/>
+                      <a:ext cx="3550415" cy="4770304"/>
+                    </a:xfrm>
+                    <a:prstGeom prst="rect">
+                      <a:avLst/>
+                    </a:prstGeom>
+                  </pic:spPr>
+                </pic:pic>
+              </a:graphicData>
+            </a:graphic>
+          </wp:inline>
+        </w:drawing>
+      </w:r>
+    </w:p>
+    <w:p>
+      <w:pPr>
+        <w:rPr>
+          <w:rFonts w:ascii="Times New Roman" w:hAnsi="Times New Roman" w:cs="Times New Roman"/>
+          <w:noProof/>
+          <w:sz w:val="28"/>
+        </w:rPr>
+      </w:pPr>
+      <w:r>
+        <w:rPr>
+          <w:rFonts w:ascii="Times New Roman" w:hAnsi="Times New Roman" w:cs="Times New Roman"/>
+          <w:noProof/>
+          <w:sz w:val="28"/>
+        </w:rPr>
+        <w:t>First screen of the application</w:t>
+      </w:r>
+    </w:p>
+    <w:p>
+      <w:pPr>
+        <w:rPr>
+          <w:rFonts w:ascii="Times New Roman" w:hAnsi="Times New Roman" w:cs="Times New Roman"/>
+          <w:noProof/>
+          <w:sz w:val="28"/>
+        </w:rPr>
+      </w:pPr>
+      <w:r>
+        <w:rPr>
+          <w:noProof/>
+        </w:rPr>
+        <w:lastRenderedPageBreak/>
+        <w:drawing>
+          <wp:inline distT="0" distB="0" distL="0" distR="0" wp14:anchorId="21F7F39B" wp14:editId="40494B7D">
+            <wp:extent cx="4630068" cy="6940627"/>
+            <wp:effectExtent l="19050" t="0" r="0" b="0"/>
+            <wp:docPr id="12" name="Picture 4" descr="Screenshot_2014-06-16-18-44-36.png"/>
+            <wp:cNvGraphicFramePr>
+              <a:graphicFrameLocks xmlns:a="http://schemas.openxmlformats.org/drawingml/2006/main" noChangeAspect="1"/>
+            </wp:cNvGraphicFramePr>
+            <a:graphic xmlns:a="http://schemas.openxmlformats.org/drawingml/2006/main">
+              <a:graphicData uri="http://schemas.openxmlformats.org/drawingml/2006/picture">
+                <pic:pic xmlns:pic="http://schemas.openxmlformats.org/drawingml/2006/picture">
+                  <pic:nvPicPr>
+                    <pic:cNvPr id="0" name="Screenshot_2014-06-16-18-44-36.png"/>
+                    <pic:cNvPicPr/>
+                  </pic:nvPicPr>
+                  <pic:blipFill>
+                    <a:blip r:embed="rId12" cstate="print"/>
+                    <a:srcRect t="3481" b="12182"/>
+                    <a:stretch>
+                      <a:fillRect/>
+                    </a:stretch>
+                  </pic:blipFill>
+                  <pic:spPr>
+                    <a:xfrm>
+                      <a:off x="0" y="0"/>
+                      <a:ext cx="4630068" cy="6940627"/>
+                    </a:xfrm>
+                    <a:prstGeom prst="rect">
+                      <a:avLst/>
+                    </a:prstGeom>
+                  </pic:spPr>
+                </pic:pic>
+              </a:graphicData>
+            </a:graphic>
+          </wp:inline>
+        </w:drawing>
+      </w:r>
+    </w:p>
+    <w:p>
+      <w:pPr>
+        <w:rPr>
+          <w:rFonts w:ascii="Times New Roman" w:hAnsi="Times New Roman" w:cs="Times New Roman"/>
+          <w:noProof/>
+          <w:sz w:val="28"/>
+        </w:rPr>
+      </w:pPr>
+      <w:r>
+        <w:rPr>
+          <w:rFonts w:ascii="Times New Roman" w:hAnsi="Times New Roman" w:cs="Times New Roman"/>
+          <w:noProof/>
+          <w:sz w:val="28"/>
+        </w:rPr>
+        <w:t>When we capture gesture click on record a gesture and after motion click on stop. After few samples click on save gesture.</w:t>
+      </w:r>
+    </w:p>
+    <w:p>
+      <w:pPr>
+        <w:rPr>
+          <w:rFonts w:ascii="Times New Roman" w:hAnsi="Times New Roman" w:cs="Times New Roman"/>
+          <w:noProof/>
+          <w:sz w:val="28"/>
+        </w:rPr>
+      </w:pPr>
+      <w:r>
+        <w:rPr>
+          <w:noProof/>
+        </w:rPr>
+        <w:lastRenderedPageBreak/>
+        <w:drawing>
+          <wp:inline distT="0" distB="0" distL="0" distR="0" wp14:anchorId="56E1CD81" wp14:editId="2F95B890">
+            <wp:extent cx="4630068" cy="7260116"/>
+            <wp:effectExtent l="19050" t="0" r="0" b="0"/>
+            <wp:docPr id="14" name="Picture 5" descr="Screenshot_2014-06-16-18-46-11.png"/>
+            <wp:cNvGraphicFramePr>
+              <a:graphicFrameLocks xmlns:a="http://schemas.openxmlformats.org/drawingml/2006/main" noChangeAspect="1"/>
+            </wp:cNvGraphicFramePr>
+            <a:graphic xmlns:a="http://schemas.openxmlformats.org/drawingml/2006/main">
+              <a:graphicData uri="http://schemas.openxmlformats.org/drawingml/2006/picture">
+                <pic:pic xmlns:pic="http://schemas.openxmlformats.org/drawingml/2006/picture">
+                  <pic:nvPicPr>
+                    <pic:cNvPr id="0" name="Screenshot_2014-06-16-18-46-11.png"/>
+                    <pic:cNvPicPr/>
+                  </pic:nvPicPr>
+                  <pic:blipFill>
+                    <a:blip r:embed="rId13" cstate="print"/>
+                    <a:srcRect b="11780"/>
+                    <a:stretch>
+                      <a:fillRect/>
+                    </a:stretch>
+                  </pic:blipFill>
+                  <pic:spPr>
+                    <a:xfrm>
+                      <a:off x="0" y="0"/>
+                      <a:ext cx="4630068" cy="7260116"/>
+                    </a:xfrm>
+                    <a:prstGeom prst="rect">
+                      <a:avLst/>
+                    </a:prstGeom>
+                  </pic:spPr>
+                </pic:pic>
+              </a:graphicData>
+            </a:graphic>
+          </wp:inline>
+        </w:drawing>
+      </w:r>
+    </w:p>
+    <w:p>
+      <w:pPr>
+        <w:rPr>
+          <w:rFonts w:ascii="Times New Roman" w:hAnsi="Times New Roman" w:cs="Times New Roman"/>
+          <w:noProof/>
+          <w:sz w:val="28"/>
+        </w:rPr>
+      </w:pPr>
+      <w:r>
+        <w:rPr>
+          <w:rFonts w:ascii="Times New Roman" w:hAnsi="Times New Roman" w:cs="Times New Roman"/>
+          <w:noProof/>
+          <w:sz w:val="28"/>
+        </w:rPr>
+        <w:t>Now to check the gesture we click on recognize and make motion. If motion matches it shows probability of gesture match.</w:t>
+      </w:r>
+    </w:p>
+    <w:p>
+      <w:pPr>
+        <w:rPr>
+          <w:rFonts w:ascii="Times New Roman" w:hAnsi="Times New Roman" w:cs="Times New Roman"/>
+          <w:noProof/>
+          <w:sz w:val="28"/>
+        </w:rPr>
+      </w:pPr>
+    </w:p>
+    <w:p>
+      <w:pPr>
+        <w:rPr>
+          <w:rFonts w:ascii="Times New Roman" w:hAnsi="Times New Roman" w:cs="Times New Roman"/>
+          <w:noProof/>
+          <w:sz w:val="28"/>
+        </w:rPr>
+      </w:pPr>
+      <w:r>
+        <w:rPr>
+          <w:rFonts w:ascii="Times New Roman" w:hAnsi="Times New Roman" w:cs="Times New Roman"/>
+          <w:noProof/>
+          <w:sz w:val="28"/>
+        </w:rPr>
+        <w:lastRenderedPageBreak/>
+        <w:t xml:space="preserve">Task5: Application using chronus watch </w:t>
+      </w:r>
+    </w:p>
+    <w:p>
+      <w:pPr>
+        <w:rPr>
+          <w:rFonts w:ascii="Times New Roman" w:hAnsi="Times New Roman" w:cs="Times New Roman"/>
+          <w:noProof/>
+          <w:sz w:val="28"/>
+        </w:rPr>
+      </w:pPr>
+      <w:r>
+        <w:rPr>
+          <w:rFonts w:ascii="Times New Roman" w:hAnsi="Times New Roman" w:cs="Times New Roman"/>
+          <w:noProof/>
+          <w:sz w:val="28"/>
+        </w:rPr>
+        <w:t xml:space="preserve">Step 1: Install the chronus watch drivers. </w:t>
+      </w:r>
+    </w:p>
+    <w:p>
+      <w:pPr>
+        <w:rPr>
+          <w:rFonts w:ascii="Times New Roman" w:hAnsi="Times New Roman" w:cs="Times New Roman"/>
+          <w:noProof/>
+          <w:sz w:val="28"/>
+        </w:rPr>
+      </w:pPr>
+      <w:r>
+        <w:rPr>
+          <w:rFonts w:ascii="Times New Roman" w:hAnsi="Times New Roman" w:cs="Times New Roman"/>
+          <w:noProof/>
+          <w:sz w:val="28"/>
+        </w:rPr>
+        <w:t>Step 2: Enable ACC mode on watch.</w:t>
+      </w:r>
+    </w:p>
+    <w:p>
+      <w:pPr>
+        <w:rPr>
+          <w:rFonts w:ascii="Times New Roman" w:hAnsi="Times New Roman" w:cs="Times New Roman"/>
+          <w:noProof/>
+          <w:sz w:val="28"/>
+        </w:rPr>
+      </w:pPr>
+      <w:r>
+        <w:rPr>
+          <w:rFonts w:ascii="Times New Roman" w:hAnsi="Times New Roman" w:cs="Times New Roman"/>
+          <w:noProof/>
+          <w:sz w:val="28"/>
+        </w:rPr>
+        <w:t>Step 3: Click start capture on the application.</w:t>
+      </w:r>
+    </w:p>
+    <w:p>
+      <w:pPr>
+        <w:rPr>
+          <w:rFonts w:ascii="Times New Roman" w:hAnsi="Times New Roman" w:cs="Times New Roman"/>
+          <w:b/>
+          <w:noProof/>
+          <w:sz w:val="28"/>
+        </w:rPr>
+      </w:pPr>
+      <w:r>
+        <w:rPr>
+          <w:rFonts w:ascii="Times New Roman" w:hAnsi="Times New Roman" w:cs="Times New Roman"/>
+          <w:b/>
+          <w:noProof/>
+          <w:sz w:val="28"/>
+        </w:rPr>
+        <w:t>NOTE:</w:t>
+      </w:r>
+    </w:p>
+    <w:p>
+      <w:r>
+        <w:rPr>
+          <w:rFonts w:ascii="Times New Roman" w:hAnsi="Times New Roman" w:cs="Times New Roman"/>
+          <w:noProof/>
+          <w:sz w:val="28"/>
+        </w:rPr>
+        <w:t>Chronos software did not support Windows8 so we were unable to complete this task and we didn’t have chronos watch with us too.</w:t>
+      </w:r>
+    </w:p>
+    <w:p>
+      <w:r>
+        <w:t>Part2</w:t>
+      </w:r>
+      <w:r>
+        <w:t>(Individual)</w:t>
+      </w:r>
+      <w:r>
+        <w:t>:</w:t>
       </w:r>
     </w:p>
     <w:p>
@@ -24,49 +1284,19 @@
           <w:i/>
           <w:u w:val="single"/>
         </w:rPr>
-        <w:t xml:space="preserve">Cloudera Installation and </w:t>
-      </w:r>
-      <w:proofErr w:type="spellStart"/>
-      <w:r>
+        <w:t>Cloudera Installation and MapReduce Application-Word Count</w:t>
+      </w:r>
+    </w:p>
+    <w:p>
+      <w:pPr>
         <w:rPr>
           <w:i/>
           <w:u w:val="single"/>
         </w:rPr>
-        <w:t>MapReduce</w:t>
-      </w:r>
-      <w:proofErr w:type="spellEnd"/>
-      <w:r>
-        <w:rPr>
-          <w:i/>
-          <w:u w:val="single"/>
-        </w:rPr>
-        <w:t xml:space="preserve"> Application-Word Count</w:t>
-      </w:r>
-    </w:p>
-    <w:p>
-      <w:pPr>
-        <w:rPr>
-          <w:i/>
-          <w:u w:val="single"/>
-        </w:rPr>
-      </w:pPr>
-      <w:r>
-        <w:t xml:space="preserve">Installed Cloudera in my PC and </w:t>
-      </w:r>
-      <w:r>
-        <w:t xml:space="preserve">Run Mapreduce Wordcount program </w:t>
-      </w:r>
-      <w:r>
-        <w:t xml:space="preserve">in HDFS </w:t>
-      </w:r>
-      <w:r>
-        <w:t>to count number of words</w:t>
-      </w:r>
-      <w:r>
-        <w:t>.</w:t>
-      </w:r>
-      <w:bookmarkStart w:id="0" w:name="_GoBack"/>
-      <w:bookmarkEnd w:id="0"/>
+      </w:pPr>
+      <w:r>
+        <w:t>Installed Cloudera in my PC and Run Mapreduce Wordcount program in HDFS to count number of words.</w:t>
+      </w:r>
     </w:p>
     <w:p>
       <w:r>
@@ -91,7 +1321,7 @@
                     </pic:cNvPicPr>
                   </pic:nvPicPr>
                   <pic:blipFill>
-                    <a:blip r:embed="rId4" cstate="print"/>
+                    <a:blip r:embed="rId14" cstate="print"/>
                     <a:srcRect/>
                     <a:stretch>
                       <a:fillRect/>
@@ -125,6 +1355,7 @@
         <w:rPr>
           <w:noProof/>
         </w:rPr>
+        <w:lastRenderedPageBreak/>
         <w:drawing>
           <wp:inline distT="0" distB="0" distL="0" distR="0" wp14:anchorId="2B371B25" wp14:editId="7C192AB9">
             <wp:extent cx="5943600" cy="3341154"/>
@@ -143,7 +1374,7 @@
                     </pic:cNvPicPr>
                   </pic:nvPicPr>
                   <pic:blipFill>
-                    <a:blip r:embed="rId5" cstate="print"/>
+                    <a:blip r:embed="rId15" cstate="print"/>
                     <a:srcRect/>
                     <a:stretch>
                       <a:fillRect/>
@@ -177,7 +1408,6 @@
         <w:rPr>
           <w:noProof/>
         </w:rPr>
-        <w:lastRenderedPageBreak/>
         <w:drawing>
           <wp:inline distT="0" distB="0" distL="0" distR="0" wp14:anchorId="6C890051" wp14:editId="5EDE0475">
             <wp:extent cx="5943600" cy="3341154"/>
@@ -196,7 +1426,7 @@
                     </pic:cNvPicPr>
                   </pic:nvPicPr>
                   <pic:blipFill>
-                    <a:blip r:embed="rId6" cstate="print"/>
+                    <a:blip r:embed="rId16" cstate="print"/>
                     <a:srcRect/>
                     <a:stretch>
                       <a:fillRect/>
@@ -230,6 +1460,7 @@
         <w:rPr>
           <w:noProof/>
         </w:rPr>
+        <w:lastRenderedPageBreak/>
         <w:drawing>
           <wp:inline distT="0" distB="0" distL="0" distR="0" wp14:anchorId="065DDF0A" wp14:editId="5A4230A3">
             <wp:extent cx="5943600" cy="3341154"/>
@@ -248,7 +1479,7 @@
                     </pic:cNvPicPr>
                   </pic:nvPicPr>
                   <pic:blipFill>
-                    <a:blip r:embed="rId7" cstate="print"/>
+                    <a:blip r:embed="rId17" cstate="print"/>
                     <a:srcRect/>
                     <a:stretch>
                       <a:fillRect/>
@@ -282,7 +1513,6 @@
         <w:rPr>
           <w:noProof/>
         </w:rPr>
-        <w:lastRenderedPageBreak/>
         <w:drawing>
           <wp:inline distT="0" distB="0" distL="0" distR="0" wp14:anchorId="3850CB49" wp14:editId="0E9382D8">
             <wp:extent cx="5943600" cy="3341154"/>
@@ -301,7 +1531,7 @@
                     </pic:cNvPicPr>
                   </pic:nvPicPr>
                   <pic:blipFill>
-                    <a:blip r:embed="rId8" cstate="print"/>
+                    <a:blip r:embed="rId18" cstate="print"/>
                     <a:srcRect/>
                     <a:stretch>
                       <a:fillRect/>
@@ -335,6 +1565,7 @@
         <w:rPr>
           <w:noProof/>
         </w:rPr>
+        <w:lastRenderedPageBreak/>
         <w:drawing>
           <wp:inline distT="0" distB="0" distL="0" distR="0" wp14:anchorId="4C0F4B58" wp14:editId="01CA55A0">
             <wp:extent cx="5943600" cy="3341154"/>
@@ -353,7 +1584,7 @@
                     </pic:cNvPicPr>
                   </pic:nvPicPr>
                   <pic:blipFill>
-                    <a:blip r:embed="rId9" cstate="print"/>
+                    <a:blip r:embed="rId19" cstate="print"/>
                     <a:srcRect/>
                     <a:stretch>
                       <a:fillRect/>
@@ -387,7 +1618,6 @@
         <w:rPr>
           <w:noProof/>
         </w:rPr>
-        <w:lastRenderedPageBreak/>
         <w:drawing>
           <wp:inline distT="0" distB="0" distL="0" distR="0" wp14:anchorId="4A4388C2" wp14:editId="1BE245B6">
             <wp:extent cx="5943600" cy="3341154"/>
@@ -406,7 +1636,7 @@
                     </pic:cNvPicPr>
                   </pic:nvPicPr>
                   <pic:blipFill>
-                    <a:blip r:embed="rId10" cstate="print"/>
+                    <a:blip r:embed="rId20" cstate="print"/>
                     <a:srcRect/>
                     <a:stretch>
                       <a:fillRect/>
@@ -440,6 +1670,7 @@
         <w:rPr>
           <w:noProof/>
         </w:rPr>
+        <w:lastRenderedPageBreak/>
         <w:drawing>
           <wp:inline distT="0" distB="0" distL="0" distR="0" wp14:anchorId="52990951" wp14:editId="54075D17">
             <wp:extent cx="5943600" cy="3341154"/>
@@ -458,7 +1689,7 @@
                     </pic:cNvPicPr>
                   </pic:nvPicPr>
                   <pic:blipFill>
-                    <a:blip r:embed="rId11" cstate="print"/>
+                    <a:blip r:embed="rId21" cstate="print"/>
                     <a:srcRect/>
                     <a:stretch>
                       <a:fillRect/>
@@ -495,6 +1726,127 @@
     </w:sectPr>
   </w:body>
 </w:document>
+</file>
+
+<file path=word/numbering.xml><?xml version="1.0" encoding="utf-8"?>
+<w:numbering xmlns:wpc="http://schemas.microsoft.com/office/word/2010/wordprocessingCanvas" xmlns:mc="http://schemas.openxmlformats.org/markup-compatibility/2006" xmlns:o="urn:schemas-microsoft-com:office:office" xmlns:r="http://schemas.openxmlformats.org/officeDocument/2006/relationships" xmlns:m="http://schemas.openxmlformats.org/officeDocument/2006/math" xmlns:v="urn:schemas-microsoft-com:vml" xmlns:wp14="http://schemas.microsoft.com/office/word/2010/wordprocessingDrawing" xmlns:wp="http://schemas.openxmlformats.org/drawingml/2006/wordprocessingDrawing" xmlns:w10="urn:schemas-microsoft-com:office:word" xmlns:w="http://schemas.openxmlformats.org/wordprocessingml/2006/main" xmlns:w14="http://schemas.microsoft.com/office/word/2010/wordml" xmlns:w15="http://schemas.microsoft.com/office/word/2012/wordml" xmlns:wpg="http://schemas.microsoft.com/office/word/2010/wordprocessingGroup" xmlns:wpi="http://schemas.microsoft.com/office/word/2010/wordprocessingInk" xmlns:wne="http://schemas.microsoft.com/office/word/2006/wordml" xmlns:wps="http://schemas.microsoft.com/office/word/2010/wordprocessingShape" mc:Ignorable="w14 w15 wp14">
+  <w:abstractNum w:abstractNumId="0">
+    <w:nsid w:val="7DED4696"/>
+    <w:multiLevelType w:val="hybridMultilevel"/>
+    <w:tmpl w:val="48F0A792"/>
+    <w:lvl w:ilvl="0" w:tplc="04090001">
+      <w:start w:val="1"/>
+      <w:numFmt w:val="bullet"/>
+      <w:lvlText w:val=""/>
+      <w:lvlJc w:val="left"/>
+      <w:pPr>
+        <w:ind w:left="720" w:hanging="360"/>
+      </w:pPr>
+      <w:rPr>
+        <w:rFonts w:ascii="Symbol" w:hAnsi="Symbol" w:hint="default"/>
+      </w:rPr>
+    </w:lvl>
+    <w:lvl w:ilvl="1" w:tplc="04090003" w:tentative="1">
+      <w:start w:val="1"/>
+      <w:numFmt w:val="bullet"/>
+      <w:lvlText w:val="o"/>
+      <w:lvlJc w:val="left"/>
+      <w:pPr>
+        <w:ind w:left="1440" w:hanging="360"/>
+      </w:pPr>
+      <w:rPr>
+        <w:rFonts w:ascii="Courier New" w:hAnsi="Courier New" w:cs="Courier New" w:hint="default"/>
+      </w:rPr>
+    </w:lvl>
+    <w:lvl w:ilvl="2" w:tplc="04090005" w:tentative="1">
+      <w:start w:val="1"/>
+      <w:numFmt w:val="bullet"/>
+      <w:lvlText w:val=""/>
+      <w:lvlJc w:val="left"/>
+      <w:pPr>
+        <w:ind w:left="2160" w:hanging="360"/>
+      </w:pPr>
+      <w:rPr>
+        <w:rFonts w:ascii="Wingdings" w:hAnsi="Wingdings" w:hint="default"/>
+      </w:rPr>
+    </w:lvl>
+    <w:lvl w:ilvl="3" w:tplc="04090001" w:tentative="1">
+      <w:start w:val="1"/>
+      <w:numFmt w:val="bullet"/>
+      <w:lvlText w:val=""/>
+      <w:lvlJc w:val="left"/>
+      <w:pPr>
+        <w:ind w:left="2880" w:hanging="360"/>
+      </w:pPr>
+      <w:rPr>
+        <w:rFonts w:ascii="Symbol" w:hAnsi="Symbol" w:hint="default"/>
+      </w:rPr>
+    </w:lvl>
+    <w:lvl w:ilvl="4" w:tplc="04090003" w:tentative="1">
+      <w:start w:val="1"/>
+      <w:numFmt w:val="bullet"/>
+      <w:lvlText w:val="o"/>
+      <w:lvlJc w:val="left"/>
+      <w:pPr>
+        <w:ind w:left="3600" w:hanging="360"/>
+      </w:pPr>
+      <w:rPr>
+        <w:rFonts w:ascii="Courier New" w:hAnsi="Courier New" w:cs="Courier New" w:hint="default"/>
+      </w:rPr>
+    </w:lvl>
+    <w:lvl w:ilvl="5" w:tplc="04090005" w:tentative="1">
+      <w:start w:val="1"/>
+      <w:numFmt w:val="bullet"/>
+      <w:lvlText w:val=""/>
+      <w:lvlJc w:val="left"/>
+      <w:pPr>
+        <w:ind w:left="4320" w:hanging="360"/>
+      </w:pPr>
+      <w:rPr>
+        <w:rFonts w:ascii="Wingdings" w:hAnsi="Wingdings" w:hint="default"/>
+      </w:rPr>
+    </w:lvl>
+    <w:lvl w:ilvl="6" w:tplc="04090001" w:tentative="1">
+      <w:start w:val="1"/>
+      <w:numFmt w:val="bullet"/>
+      <w:lvlText w:val=""/>
+      <w:lvlJc w:val="left"/>
+      <w:pPr>
+        <w:ind w:left="5040" w:hanging="360"/>
+      </w:pPr>
+      <w:rPr>
+        <w:rFonts w:ascii="Symbol" w:hAnsi="Symbol" w:hint="default"/>
+      </w:rPr>
+    </w:lvl>
+    <w:lvl w:ilvl="7" w:tplc="04090003" w:tentative="1">
+      <w:start w:val="1"/>
+      <w:numFmt w:val="bullet"/>
+      <w:lvlText w:val="o"/>
+      <w:lvlJc w:val="left"/>
+      <w:pPr>
+        <w:ind w:left="5760" w:hanging="360"/>
+      </w:pPr>
+      <w:rPr>
+        <w:rFonts w:ascii="Courier New" w:hAnsi="Courier New" w:cs="Courier New" w:hint="default"/>
+      </w:rPr>
+    </w:lvl>
+    <w:lvl w:ilvl="8" w:tplc="04090005" w:tentative="1">
+      <w:start w:val="1"/>
+      <w:numFmt w:val="bullet"/>
+      <w:lvlText w:val=""/>
+      <w:lvlJc w:val="left"/>
+      <w:pPr>
+        <w:ind w:left="6480" w:hanging="360"/>
+      </w:pPr>
+      <w:rPr>
+        <w:rFonts w:ascii="Wingdings" w:hAnsi="Wingdings" w:hint="default"/>
+      </w:rPr>
+    </w:lvl>
+  </w:abstractNum>
+  <w:num w:numId="1">
+    <w:abstractNumId w:val="0"/>
+  </w:num>
+</w:numbering>
 </file>
 
 <file path=word/styles.xml><?xml version="1.0" encoding="utf-8"?>
@@ -918,6 +2270,15 @@
     <w:semiHidden/>
     <w:unhideWhenUsed/>
   </w:style>
+  <w:style w:type="paragraph" w:styleId="NoSpacing">
+    <w:name w:val="No Spacing"/>
+    <w:uiPriority w:val="1"/>
+    <w:qFormat/>
+    <w:rsid w:val="008C33D8"/>
+    <w:pPr>
+      <w:spacing w:after="0" w:line="240" w:lineRule="auto"/>
+    </w:pPr>
+  </w:style>
 </w:styles>
 </file>
 

</xml_diff>